<commit_message>
Traduction en allemand pas de photo
</commit_message>
<xml_diff>
--- a/Fragen/Frage 18.docx
+++ b/Fragen/Frage 18.docx
@@ -26,36 +26,140 @@
         <w:rPr>
           <w:lang w:val="de-DE"/>
         </w:rPr>
-        <w:t>Welche Entscheidungen treffen Sie</w:t>
-      </w:r>
-      <w:r>
+        <w:t>Welche Entscheidungen treffen Sie im Rahmen des Markenmanagements?</w:t>
+      </w:r>
+    </w:p>
+    <w:p>
+      <w:pPr>
         <w:rPr>
           <w:lang w:val="de-DE"/>
         </w:rPr>
-        <w:t xml:space="preserve"> im Rahmen des Markenmanagements?</w:t>
-      </w:r>
-    </w:p>
-    <w:p>
+      </w:pPr>
       <w:r>
         <w:rPr>
           <w:lang w:val="de-DE"/>
         </w:rPr>
-        <w:t>Um Bestand zu haben, muss eine Marke wissen, wie sie sich entwickeln und erneuern kann, ohne jedoch zu verraten, was ihr Wesen ausmacht.</w:t>
-      </w:r>
-      <w:r>
+        <w:t xml:space="preserve">Um Bestand zu haben, muss eine Marke wissen, wie sie sich entwickeln und erneuern kann, ohne jedoch zu verraten, was ihr Wesen ausmacht. </w:t>
+      </w:r>
+      <w:r>
+        <w:t>(Pour durer, une marque doit savoir évoluer, se renouveler, mais sans trahir ce qui fait son essence.)</w:t>
+      </w:r>
+    </w:p>
+    <w:p>
+      <w:pPr>
+        <w:pStyle w:val="Titre1"/>
         <w:rPr>
           <w:lang w:val="de-DE"/>
         </w:rPr>
-        <w:t xml:space="preserve"> </w:t>
-      </w:r>
-      <w:r>
-        <w:t>(Pour durer, une marque doit savoir évoluer, se renouveler, mais sans trahir ce qui fait son essence.</w:t>
-      </w:r>
-      <w:r>
-        <w:t>)</w:t>
-      </w:r>
-    </w:p>
-    <w:p/>
+      </w:pPr>
+      <w:r>
+        <w:rPr>
+          <w:lang w:val="de-DE"/>
+        </w:rPr>
+        <w:t>Reichweitenerweiterung</w:t>
+      </w:r>
+      <w:bookmarkStart w:id="0" w:name="_GoBack"/>
+      <w:bookmarkEnd w:id="0"/>
+    </w:p>
+    <w:p>
+      <w:pPr>
+        <w:rPr>
+          <w:lang w:val="de-DE"/>
+        </w:rPr>
+      </w:pPr>
+      <w:r>
+        <w:rPr>
+          <w:lang w:val="de-DE"/>
+        </w:rPr>
+        <w:t>Stellen Sie neue Automodelle her, um neue Märkte zu erobern.</w:t>
+      </w:r>
+    </w:p>
+    <w:p>
+      <w:pPr>
+        <w:pStyle w:val="Titre1"/>
+        <w:rPr>
+          <w:lang w:val="de-DE"/>
+        </w:rPr>
+      </w:pPr>
+      <w:r>
+        <w:rPr>
+          <w:lang w:val="de-DE"/>
+        </w:rPr>
+        <w:t>Erweiterung der Marke</w:t>
+      </w:r>
+    </w:p>
+    <w:p>
+      <w:pPr>
+        <w:rPr>
+          <w:lang w:val="de-DE"/>
+        </w:rPr>
+      </w:pPr>
+      <w:r>
+        <w:rPr>
+          <w:lang w:val="de-DE"/>
+        </w:rPr>
+        <w:t>Neue Marke von Batterien (Powerpack und Powerwall) und eine weitere Marke zur Erzeugung erneuerbarer elektrischer Energie.</w:t>
+      </w:r>
+    </w:p>
+    <w:p>
+      <w:pPr>
+        <w:pStyle w:val="Titre1"/>
+        <w:rPr>
+          <w:lang w:eastAsia="fr-FR"/>
+        </w:rPr>
+      </w:pPr>
+      <w:r>
+        <w:rPr>
+          <w:lang w:eastAsia="fr-FR"/>
+        </w:rPr>
+        <w:t>Co-Branding</w:t>
+      </w:r>
+    </w:p>
+    <w:p>
+      <w:pPr>
+        <w:rPr>
+          <w:lang w:val="de-DE" w:eastAsia="fr-FR"/>
+        </w:rPr>
+      </w:pPr>
+      <w:r>
+        <w:rPr>
+          <w:lang w:val="de-DE" w:eastAsia="fr-FR"/>
+        </w:rPr>
+        <w:t xml:space="preserve">Co-Branding wird es ermöglichen, die Produktionskapazität von Autos, die derzeit eine Schwachstelle in der Wettbewerbsposition von </w:t>
+      </w:r>
+      <w:r>
+        <w:rPr>
+          <w:lang w:val="de-DE" w:eastAsia="fr-FR"/>
+        </w:rPr>
+        <w:t>Tesla</w:t>
+      </w:r>
+      <w:r>
+        <w:rPr>
+          <w:lang w:val="de-DE" w:eastAsia="fr-FR"/>
+        </w:rPr>
+        <w:t xml:space="preserve"> darstellt, zu erhöhen oder mit anderen Marken zusammenzuarbeiten, um spezifischere Märkte zu erobern.</w:t>
+      </w:r>
+    </w:p>
+    <w:p>
+      <w:pPr>
+        <w:rPr>
+          <w:lang w:val="de-DE"/>
+        </w:rPr>
+      </w:pPr>
+      <w:r>
+        <w:rPr>
+          <w:lang w:val="de-DE"/>
+        </w:rPr>
+        <w:br w:type="page"/>
+      </w:r>
+    </w:p>
+    <w:p>
+      <w:pPr>
+        <w:rPr>
+          <w:lang w:val="de-DE"/>
+        </w:rPr>
+      </w:pPr>
+    </w:p>
     <w:p>
       <w:pPr>
         <w:rPr>
@@ -473,7 +577,6 @@
           <w:szCs w:val="21"/>
           <w:lang w:eastAsia="fr-FR"/>
         </w:rPr>
-        <w:lastRenderedPageBreak/>
         <w:t>Cette partie permet de découvrir l'ensemble des périodes-clés relatives à l'évolution de l'image de marque, notamment à travers le cas Cacharel. Ainsi, les étapes de rajeunissement, renforcement et revitalisation contribuent à dynamiser ou redorer l'image de marque au fil des années.</w:t>
       </w:r>
     </w:p>
@@ -512,7 +615,17 @@
           <w:szCs w:val="21"/>
           <w:lang w:eastAsia="fr-FR"/>
         </w:rPr>
-        <w:t>Pour terminer, le co-branding désigne le partenariat de marques de différents domaines afin de partager des compétences sur de nouveaux produits. Les alliances liées au co-branding peuvent être conclues à différents niveaux du stade de développement du produit : la conception (développement partagé), la dénomination (</w:t>
+        <w:t xml:space="preserve">Pour terminer, le co-branding désigne le partenariat de marques de différents domaines afin de partager des compétences sur de nouveaux produits. Les alliances liées au co-branding peuvent être conclues à </w:t>
+      </w:r>
+      <w:r>
+        <w:rPr>
+          <w:color w:val="333333"/>
+          <w:sz w:val="21"/>
+          <w:szCs w:val="21"/>
+          <w:lang w:eastAsia="fr-FR"/>
+        </w:rPr>
+        <w:lastRenderedPageBreak/>
+        <w:t>différents niveaux du stade de développement du produit : la conception (développement partagé), la dénomination (</w:t>
       </w:r>
       <w:proofErr w:type="spellStart"/>
       <w:r>
@@ -600,8 +713,6 @@
         </w:rPr>
         <w:t xml:space="preserve"> ou s’associer à d’autre marque afin de conquérir des marchés plus spécifique</w:t>
       </w:r>
-      <w:bookmarkStart w:id="0" w:name="_GoBack"/>
-      <w:bookmarkEnd w:id="0"/>
     </w:p>
     <w:sectPr>
       <w:pgSz w:w="11906" w:h="16838"/>
@@ -1168,6 +1279,27 @@
     <w:name w:val="Normal"/>
     <w:qFormat/>
   </w:style>
+  <w:style w:type="paragraph" w:styleId="Titre1">
+    <w:name w:val="heading 1"/>
+    <w:basedOn w:val="Normal"/>
+    <w:next w:val="Normal"/>
+    <w:link w:val="Titre1Car"/>
+    <w:uiPriority w:val="9"/>
+    <w:qFormat/>
+    <w:rsid w:val="00D27EB3"/>
+    <w:pPr>
+      <w:keepNext/>
+      <w:keepLines/>
+      <w:spacing w:before="240" w:after="0"/>
+      <w:outlineLvl w:val="0"/>
+    </w:pPr>
+    <w:rPr>
+      <w:rFonts w:asciiTheme="majorHAnsi" w:eastAsiaTheme="majorEastAsia" w:hAnsiTheme="majorHAnsi" w:cstheme="majorBidi"/>
+      <w:color w:val="2F5496" w:themeColor="accent1" w:themeShade="BF"/>
+      <w:sz w:val="32"/>
+      <w:szCs w:val="32"/>
+    </w:rPr>
+  </w:style>
   <w:style w:type="paragraph" w:styleId="Titre2">
     <w:name w:val="heading 2"/>
     <w:basedOn w:val="Normal"/>
@@ -1337,6 +1469,19 @@
     <w:rPr>
       <w:color w:val="0000FF"/>
       <w:u w:val="single"/>
+    </w:rPr>
+  </w:style>
+  <w:style w:type="character" w:customStyle="1" w:styleId="Titre1Car">
+    <w:name w:val="Titre 1 Car"/>
+    <w:basedOn w:val="Policepardfaut"/>
+    <w:link w:val="Titre1"/>
+    <w:uiPriority w:val="9"/>
+    <w:rsid w:val="00D27EB3"/>
+    <w:rPr>
+      <w:rFonts w:asciiTheme="majorHAnsi" w:eastAsiaTheme="majorEastAsia" w:hAnsiTheme="majorHAnsi" w:cstheme="majorBidi"/>
+      <w:color w:val="2F5496" w:themeColor="accent1" w:themeShade="BF"/>
+      <w:sz w:val="32"/>
+      <w:szCs w:val="32"/>
     </w:rPr>
   </w:style>
 </w:styles>

</xml_diff>